<commit_message>
Beginning of writing chap01
</commit_message>
<xml_diff>
--- a/03-h-Mn/Plan h-Mn.docx
+++ b/03-h-Mn/Plan h-Mn.docx
@@ -10,12 +10,33 @@
         <w:rPr>
           <w:rFonts w:ascii="Times New Roman" w:hAnsi="Times New Roman"/>
           <w:b/>
+          <w:bCs/>
+          <w:color w:val="000000"/>
           <w:sz w:val="32"/>
           <w:szCs w:val="32"/>
-          <w:lang w:val="en-US"/>
-        </w:rPr>
-      </w:pPr>
-      <w:r>
+          <w:u w:val="none"/>
+          <w:lang w:val="en-US"/>
+        </w:rPr>
+      </w:pPr>
+      <w:r>
+        <w:rPr>
+          <w:rFonts w:ascii="Times New Roman" w:hAnsi="Times New Roman"/>
+          <w:b/>
+          <w:bCs/>
+          <w:color w:val="000000"/>
+          <w:sz w:val="32"/>
+          <w:szCs w:val="32"/>
+          <w:u w:val="none"/>
+          <w:lang w:val="en-US"/>
+        </w:rPr>
+        <w:t>Coherent dynamics of Mn-doped positively charged quantum dots</w:t>
+      </w:r>
+    </w:p>
+    <w:p>
+      <w:pPr>
+        <w:pStyle w:val="Normal"/>
+        <w:spacing w:lineRule="auto" w:line="240" w:before="0" w:after="0"/>
+        <w:jc w:val="center"/>
         <w:rPr>
           <w:rFonts w:ascii="Times New Roman" w:hAnsi="Times New Roman"/>
           <w:b/>
@@ -23,14 +44,8 @@
           <w:szCs w:val="32"/>
           <w:lang w:val="en-US"/>
         </w:rPr>
-        <w:t>Strain induced coherent dynamics of Mn-doped positively charged quantum dots</w:t>
-      </w:r>
-    </w:p>
-    <w:p>
-      <w:pPr>
-        <w:pStyle w:val="Normal"/>
-        <w:spacing w:lineRule="auto" w:line="240" w:before="0" w:after="0"/>
-        <w:jc w:val="center"/>
+      </w:pPr>
+      <w:r>
         <w:rPr>
           <w:rFonts w:ascii="Times New Roman" w:hAnsi="Times New Roman"/>
           <w:b/>
@@ -38,15 +53,6 @@
           <w:szCs w:val="32"/>
           <w:lang w:val="en-US"/>
         </w:rPr>
-      </w:pPr>
-      <w:r>
-        <w:rPr>
-          <w:rFonts w:ascii="Times New Roman" w:hAnsi="Times New Roman"/>
-          <w:b/>
-          <w:sz w:val="32"/>
-          <w:szCs w:val="32"/>
-          <w:lang w:val="en-US"/>
-        </w:rPr>
       </w:r>
     </w:p>
     <w:p>
@@ -226,16 +232,7 @@
           <w:szCs w:val="24"/>
           <w:lang w:val="en-US"/>
         </w:rPr>
-        <w:t xml:space="preserve">Fig.1: Sample with Schottky gate </w:t>
-      </w:r>
-      <w:r>
-        <w:rPr>
-          <w:rFonts w:ascii="Times New Roman" w:hAnsi="Times New Roman"/>
-          <w:sz w:val="24"/>
-          <w:szCs w:val="24"/>
-          <w:lang w:val="en-US"/>
-        </w:rPr>
-        <w:t>&amp; micro-lens</w:t>
+        <w:t>Fig.1: Sample with Schottky gate &amp; micro-lens</w:t>
       </w:r>
     </w:p>
     <w:p>
@@ -387,18 +384,16 @@
         </w:rPr>
         <w:t xml:space="preserve">Cf </w:t>
       </w:r>
-      <w:hyperlink r:id="rId2">
-        <w:r>
-          <w:rPr>
-            <w:rStyle w:val="InternetLink"/>
-            <w:rFonts w:ascii="Times New Roman" w:hAnsi="Times New Roman"/>
-            <w:sz w:val="24"/>
-            <w:szCs w:val="24"/>
-            <w:lang w:val="en-US"/>
-          </w:rPr>
-          <w:t>XplusMnRes.pptx</w:t>
-        </w:r>
-      </w:hyperlink>
+      <w:r>
+        <w:rPr>
+          <w:rStyle w:val="InternetLink"/>
+          <w:rFonts w:ascii="Times New Roman" w:hAnsi="Times New Roman"/>
+          <w:sz w:val="24"/>
+          <w:szCs w:val="24"/>
+          <w:lang w:val="en-US"/>
+        </w:rPr>
+        <w:t>XplusMnRes.pptx</w:t>
+      </w:r>
       <w:r>
         <w:rPr>
           <w:rFonts w:ascii="Times New Roman" w:hAnsi="Times New Roman"/>
@@ -517,16 +512,7 @@
           <w:szCs w:val="24"/>
           <w:lang w:val="en-US"/>
         </w:rPr>
-        <w:t xml:space="preserve">Fig.5: Energy structure of h-Mn/X+-Mn with valence band mixing, perturbative two holes, with the linear polarization as an example </w:t>
-      </w:r>
-      <w:r>
-        <w:rPr>
-          <w:rFonts w:ascii="Times New Roman" w:hAnsi="Times New Roman"/>
-          <w:sz w:val="24"/>
-          <w:szCs w:val="24"/>
-          <w:lang w:val="en-US"/>
-        </w:rPr>
-        <w:t>(experiment + model)</w:t>
+        <w:t>Fig.5: Energy structure of h-Mn/X+-Mn with valence band mixing, perturbative two holes, with the linear polarization as an example (experiment + model)</w:t>
       </w:r>
     </w:p>
     <w:p>
@@ -557,16 +543,7 @@
           <w:szCs w:val="24"/>
           <w:lang w:val="en-US"/>
         </w:rPr>
-        <w:t>F</w:t>
-      </w:r>
-      <w:r>
-        <w:rPr>
-          <w:rFonts w:ascii="Times New Roman" w:hAnsi="Times New Roman"/>
-          <w:sz w:val="24"/>
-          <w:szCs w:val="24"/>
-          <w:lang w:val="en-US"/>
-        </w:rPr>
-        <w:t>ig.6: Linear polarization modelization with variation of parameter to show influence.</w:t>
+        <w:t>Fig.6: Linear polarization modelization with variation of parameter to show influence.</w:t>
       </w:r>
     </w:p>
     <w:p>
@@ -693,84 +670,48 @@
           <w:szCs w:val="24"/>
           <w:lang w:val="en-US"/>
         </w:rPr>
-        <w:t>Fig.</w:t>
-      </w:r>
-      <w:r>
-        <w:rPr>
-          <w:rFonts w:ascii="Times New Roman" w:hAnsi="Times New Roman"/>
-          <w:sz w:val="24"/>
-          <w:szCs w:val="24"/>
-          <w:lang w:val="en-US"/>
-        </w:rPr>
-        <w:t>7</w:t>
-      </w:r>
-      <w:r>
-        <w:rPr>
-          <w:rFonts w:ascii="Times New Roman" w:hAnsi="Times New Roman"/>
-          <w:sz w:val="24"/>
-          <w:szCs w:val="24"/>
-          <w:lang w:val="en-US"/>
-        </w:rPr>
-        <w:t>: Luminescence under laser scan (map)</w:t>
-      </w:r>
-    </w:p>
-    <w:p>
-      <w:pPr>
-        <w:pStyle w:val="Normal"/>
-        <w:spacing w:lineRule="auto" w:line="240" w:before="0" w:after="0"/>
-        <w:rPr>
-          <w:rFonts w:ascii="Times New Roman" w:hAnsi="Times New Roman"/>
-          <w:sz w:val="24"/>
-          <w:szCs w:val="24"/>
-          <w:lang w:val="en-US"/>
-        </w:rPr>
-      </w:pPr>
-      <w:r>
-        <w:rPr>
-          <w:rFonts w:ascii="Times New Roman" w:hAnsi="Times New Roman"/>
-          <w:sz w:val="24"/>
-          <w:szCs w:val="24"/>
-          <w:lang w:val="en-US"/>
-        </w:rPr>
-      </w:r>
-    </w:p>
-    <w:p>
-      <w:pPr>
-        <w:pStyle w:val="Normal"/>
-        <w:spacing w:lineRule="auto" w:line="240" w:before="0" w:after="0"/>
-        <w:rPr>
-          <w:rFonts w:ascii="Times New Roman" w:hAnsi="Times New Roman"/>
-          <w:sz w:val="24"/>
-          <w:szCs w:val="24"/>
-          <w:lang w:val="en-US"/>
-        </w:rPr>
-      </w:pPr>
-      <w:r>
-        <w:rPr>
-          <w:rFonts w:ascii="Times New Roman" w:hAnsi="Times New Roman"/>
-          <w:sz w:val="24"/>
-          <w:szCs w:val="24"/>
-          <w:lang w:val="en-US"/>
-        </w:rPr>
-        <w:t>Fig.</w:t>
-      </w:r>
-      <w:r>
-        <w:rPr>
-          <w:rFonts w:ascii="Times New Roman" w:hAnsi="Times New Roman"/>
-          <w:sz w:val="24"/>
-          <w:szCs w:val="24"/>
-          <w:lang w:val="en-US"/>
-        </w:rPr>
-        <w:t>8</w:t>
-      </w:r>
-      <w:r>
-        <w:rPr>
-          <w:rFonts w:ascii="Times New Roman" w:hAnsi="Times New Roman"/>
-          <w:sz w:val="24"/>
-          <w:szCs w:val="24"/>
-          <w:lang w:val="en-US"/>
-        </w:rPr>
-        <w:t>: Identification of λ systems with each λ system drawn</w:t>
+        <w:t>Fig.7: Luminescence under laser scan (map)</w:t>
+      </w:r>
+    </w:p>
+    <w:p>
+      <w:pPr>
+        <w:pStyle w:val="Normal"/>
+        <w:spacing w:lineRule="auto" w:line="240" w:before="0" w:after="0"/>
+        <w:rPr>
+          <w:rFonts w:ascii="Times New Roman" w:hAnsi="Times New Roman"/>
+          <w:sz w:val="24"/>
+          <w:szCs w:val="24"/>
+          <w:lang w:val="en-US"/>
+        </w:rPr>
+      </w:pPr>
+      <w:r>
+        <w:rPr>
+          <w:rFonts w:ascii="Times New Roman" w:hAnsi="Times New Roman"/>
+          <w:sz w:val="24"/>
+          <w:szCs w:val="24"/>
+          <w:lang w:val="en-US"/>
+        </w:rPr>
+      </w:r>
+    </w:p>
+    <w:p>
+      <w:pPr>
+        <w:pStyle w:val="Normal"/>
+        <w:spacing w:lineRule="auto" w:line="240" w:before="0" w:after="0"/>
+        <w:rPr>
+          <w:rFonts w:ascii="Times New Roman" w:hAnsi="Times New Roman"/>
+          <w:sz w:val="24"/>
+          <w:szCs w:val="24"/>
+          <w:lang w:val="en-US"/>
+        </w:rPr>
+      </w:pPr>
+      <w:r>
+        <w:rPr>
+          <w:rFonts w:ascii="Times New Roman" w:hAnsi="Times New Roman"/>
+          <w:sz w:val="24"/>
+          <w:szCs w:val="24"/>
+          <w:lang w:val="en-US"/>
+        </w:rPr>
+        <w:t>Fig.8: Identification of λ systems with each λ system drawn</w:t>
       </w:r>
     </w:p>
     <w:p>
@@ -1032,238 +973,130 @@
           <w:szCs w:val="24"/>
           <w:lang w:val="en-US"/>
         </w:rPr>
-        <w:t xml:space="preserve">Fig.11: Autocor evolution under mag </w:t>
-      </w:r>
-      <w:r>
-        <w:rPr>
-          <w:rFonts w:ascii="Times New Roman" w:hAnsi="Times New Roman"/>
-          <w:sz w:val="24"/>
-          <w:szCs w:val="24"/>
-          <w:lang w:val="en-US"/>
-        </w:rPr>
-        <w:t>field &amp; pw</w:t>
-      </w:r>
-      <w:r>
-        <w:rPr>
-          <w:rFonts w:ascii="Times New Roman" w:hAnsi="Times New Roman"/>
-          <w:sz w:val="24"/>
-          <w:szCs w:val="24"/>
-          <w:lang w:val="en-US"/>
-        </w:rPr>
-        <w:t xml:space="preserve"> </w:t>
-      </w:r>
-      <w:r>
-        <w:rPr>
-          <w:rFonts w:ascii="Times New Roman" w:hAnsi="Times New Roman"/>
-          <w:sz w:val="24"/>
-          <w:szCs w:val="24"/>
-          <w:lang w:val="en-US"/>
-        </w:rPr>
-        <w:t>e</w:t>
-      </w:r>
-      <w:r>
-        <w:rPr>
-          <w:rFonts w:ascii="Times New Roman" w:hAnsi="Times New Roman"/>
-          <w:sz w:val="24"/>
-          <w:szCs w:val="24"/>
-          <w:lang w:val="en-US"/>
-        </w:rPr>
-        <w:t>xp</w:t>
-      </w:r>
-      <w:r>
-        <w:rPr>
-          <w:rFonts w:ascii="Times New Roman" w:hAnsi="Times New Roman"/>
-          <w:sz w:val="24"/>
-          <w:szCs w:val="24"/>
-          <w:lang w:val="en-US"/>
-        </w:rPr>
-        <w:t>eriment</w:t>
-      </w:r>
-    </w:p>
-    <w:p>
-      <w:pPr>
-        <w:pStyle w:val="Normal"/>
-        <w:spacing w:lineRule="auto" w:line="240" w:before="0" w:after="0"/>
-        <w:rPr>
-          <w:rFonts w:ascii="Times New Roman" w:hAnsi="Times New Roman"/>
-          <w:sz w:val="24"/>
-          <w:szCs w:val="24"/>
-          <w:lang w:val="en-US"/>
-        </w:rPr>
-      </w:pPr>
-      <w:r>
-        <w:rPr>
-          <w:rFonts w:ascii="Times New Roman" w:hAnsi="Times New Roman"/>
-          <w:sz w:val="24"/>
-          <w:szCs w:val="24"/>
-          <w:lang w:val="en-US"/>
-        </w:rPr>
-      </w:r>
-    </w:p>
-    <w:p>
-      <w:pPr>
-        <w:pStyle w:val="Normal"/>
-        <w:spacing w:lineRule="auto" w:line="240" w:before="0" w:after="0"/>
-        <w:rPr>
-          <w:rFonts w:ascii="Times New Roman" w:hAnsi="Times New Roman"/>
-          <w:sz w:val="24"/>
-          <w:szCs w:val="24"/>
-          <w:lang w:val="en-US"/>
-        </w:rPr>
-      </w:pPr>
-      <w:r>
-        <w:rPr>
-          <w:rFonts w:ascii="Times New Roman" w:hAnsi="Times New Roman"/>
-          <w:sz w:val="24"/>
-          <w:szCs w:val="24"/>
-          <w:lang w:val="en-US"/>
-        </w:rPr>
-        <w:t xml:space="preserve">Fig.12: Pumping evolution under mag field </w:t>
-      </w:r>
-      <w:r>
-        <w:rPr>
-          <w:rFonts w:ascii="Times New Roman" w:hAnsi="Times New Roman"/>
-          <w:sz w:val="24"/>
-          <w:szCs w:val="24"/>
-          <w:lang w:val="en-US"/>
-        </w:rPr>
-        <w:t>&amp; pw experiment</w:t>
-      </w:r>
-    </w:p>
-    <w:p>
-      <w:pPr>
-        <w:pStyle w:val="Normal"/>
-        <w:spacing w:lineRule="auto" w:line="240" w:before="0" w:after="0"/>
-        <w:rPr>
-          <w:rFonts w:ascii="Times New Roman" w:hAnsi="Times New Roman"/>
-          <w:sz w:val="24"/>
-          <w:szCs w:val="24"/>
-          <w:lang w:val="en-US"/>
-        </w:rPr>
-      </w:pPr>
-      <w:r>
-        <w:rPr>
-          <w:rFonts w:ascii="Times New Roman" w:hAnsi="Times New Roman"/>
-          <w:sz w:val="24"/>
-          <w:szCs w:val="24"/>
-          <w:lang w:val="en-US"/>
-        </w:rPr>
-      </w:r>
-    </w:p>
-    <w:p>
-      <w:pPr>
-        <w:pStyle w:val="Normal"/>
-        <w:spacing w:lineRule="auto" w:line="240" w:before="0" w:after="0"/>
-        <w:rPr>
-          <w:rFonts w:ascii="Times New Roman" w:hAnsi="Times New Roman"/>
-          <w:sz w:val="24"/>
-          <w:szCs w:val="24"/>
-          <w:lang w:val="en-US"/>
-        </w:rPr>
-      </w:pPr>
-      <w:r>
-        <w:rPr>
-          <w:rFonts w:ascii="Times New Roman" w:hAnsi="Times New Roman"/>
-          <w:sz w:val="24"/>
-          <w:szCs w:val="24"/>
-          <w:lang w:val="en-US"/>
-        </w:rPr>
-        <w:t xml:space="preserve">Fig.13: Autocor evolution under </w:t>
-      </w:r>
-      <w:r>
-        <w:rPr>
-          <w:rFonts w:ascii="Times New Roman" w:hAnsi="Times New Roman"/>
-          <w:sz w:val="24"/>
-          <w:szCs w:val="24"/>
-          <w:lang w:val="en-US"/>
-        </w:rPr>
-        <w:t xml:space="preserve">mag &amp; </w:t>
-      </w:r>
-      <w:r>
-        <w:rPr>
-          <w:rFonts w:ascii="Times New Roman" w:hAnsi="Times New Roman"/>
-          <w:sz w:val="24"/>
-          <w:szCs w:val="24"/>
-          <w:lang w:val="en-US"/>
-        </w:rPr>
-        <w:t xml:space="preserve">pw var </w:t>
-      </w:r>
-      <w:r>
-        <w:rPr>
-          <w:rFonts w:ascii="Times New Roman" w:hAnsi="Times New Roman"/>
-          <w:sz w:val="24"/>
-          <w:szCs w:val="24"/>
-          <w:lang w:val="en-US"/>
-        </w:rPr>
-        <w:t>modelization</w:t>
-      </w:r>
-    </w:p>
-    <w:p>
-      <w:pPr>
-        <w:pStyle w:val="Normal"/>
-        <w:spacing w:lineRule="auto" w:line="240" w:before="0" w:after="0"/>
-        <w:rPr>
-          <w:rFonts w:ascii="Times New Roman" w:hAnsi="Times New Roman"/>
-          <w:sz w:val="24"/>
-          <w:szCs w:val="24"/>
-          <w:lang w:val="en-US"/>
-        </w:rPr>
-      </w:pPr>
-      <w:r>
-        <w:rPr>
-          <w:rFonts w:ascii="Times New Roman" w:hAnsi="Times New Roman"/>
-          <w:sz w:val="24"/>
-          <w:szCs w:val="24"/>
-          <w:lang w:val="en-US"/>
-        </w:rPr>
-      </w:r>
-    </w:p>
-    <w:p>
-      <w:pPr>
-        <w:pStyle w:val="Normal"/>
-        <w:spacing w:lineRule="auto" w:line="240" w:before="0" w:after="0"/>
-        <w:rPr>
-          <w:rFonts w:ascii="Times New Roman" w:hAnsi="Times New Roman"/>
-          <w:sz w:val="24"/>
-          <w:szCs w:val="24"/>
-          <w:lang w:val="en-US"/>
-        </w:rPr>
-      </w:pPr>
-      <w:r>
-        <w:rPr>
-          <w:rFonts w:ascii="Times New Roman" w:hAnsi="Times New Roman"/>
-          <w:sz w:val="24"/>
-          <w:szCs w:val="24"/>
-          <w:lang w:val="en-US"/>
-        </w:rPr>
-        <w:t xml:space="preserve">Fig.14: Pumping evolution under </w:t>
-      </w:r>
-      <w:r>
-        <w:rPr>
-          <w:rFonts w:ascii="Times New Roman" w:hAnsi="Times New Roman"/>
-          <w:sz w:val="24"/>
-          <w:szCs w:val="24"/>
-          <w:lang w:val="en-US"/>
-        </w:rPr>
-        <w:t xml:space="preserve">mag &amp; </w:t>
-      </w:r>
-      <w:r>
-        <w:rPr>
-          <w:rFonts w:ascii="Times New Roman" w:hAnsi="Times New Roman"/>
-          <w:sz w:val="24"/>
-          <w:szCs w:val="24"/>
-          <w:lang w:val="en-US"/>
-        </w:rPr>
-        <w:t xml:space="preserve">pw var </w:t>
-      </w:r>
-      <w:r>
-        <w:rPr>
-          <w:rFonts w:ascii="Times New Roman" w:hAnsi="Times New Roman"/>
-          <w:sz w:val="24"/>
-          <w:szCs w:val="24"/>
-          <w:lang w:val="en-US"/>
-        </w:rPr>
-        <w:t>modelization</w:t>
+        <w:t>Fig.11: Autocor evolution under mag field &amp; pw experiment</w:t>
+      </w:r>
+    </w:p>
+    <w:p>
+      <w:pPr>
+        <w:pStyle w:val="Normal"/>
+        <w:spacing w:lineRule="auto" w:line="240" w:before="0" w:after="0"/>
+        <w:rPr>
+          <w:rFonts w:ascii="Times New Roman" w:hAnsi="Times New Roman"/>
+          <w:sz w:val="24"/>
+          <w:szCs w:val="24"/>
+          <w:lang w:val="en-US"/>
+        </w:rPr>
+      </w:pPr>
+      <w:r>
+        <w:rPr>
+          <w:rFonts w:ascii="Times New Roman" w:hAnsi="Times New Roman"/>
+          <w:sz w:val="24"/>
+          <w:szCs w:val="24"/>
+          <w:lang w:val="en-US"/>
+        </w:rPr>
+      </w:r>
+    </w:p>
+    <w:p>
+      <w:pPr>
+        <w:pStyle w:val="Normal"/>
+        <w:spacing w:lineRule="auto" w:line="240" w:before="0" w:after="0"/>
+        <w:rPr>
+          <w:rFonts w:ascii="Times New Roman" w:hAnsi="Times New Roman"/>
+          <w:sz w:val="24"/>
+          <w:szCs w:val="24"/>
+          <w:lang w:val="en-US"/>
+        </w:rPr>
+      </w:pPr>
+      <w:r>
+        <w:rPr>
+          <w:rFonts w:ascii="Times New Roman" w:hAnsi="Times New Roman"/>
+          <w:sz w:val="24"/>
+          <w:szCs w:val="24"/>
+          <w:lang w:val="en-US"/>
+        </w:rPr>
+        <w:t>Fig.12: Pumping evolution under mag field &amp; pw experiment</w:t>
+      </w:r>
+    </w:p>
+    <w:p>
+      <w:pPr>
+        <w:pStyle w:val="Normal"/>
+        <w:spacing w:lineRule="auto" w:line="240" w:before="0" w:after="0"/>
+        <w:rPr>
+          <w:rFonts w:ascii="Times New Roman" w:hAnsi="Times New Roman"/>
+          <w:sz w:val="24"/>
+          <w:szCs w:val="24"/>
+          <w:lang w:val="en-US"/>
+        </w:rPr>
+      </w:pPr>
+      <w:r>
+        <w:rPr>
+          <w:rFonts w:ascii="Times New Roman" w:hAnsi="Times New Roman"/>
+          <w:sz w:val="24"/>
+          <w:szCs w:val="24"/>
+          <w:lang w:val="en-US"/>
+        </w:rPr>
+      </w:r>
+    </w:p>
+    <w:p>
+      <w:pPr>
+        <w:pStyle w:val="Normal"/>
+        <w:spacing w:lineRule="auto" w:line="240" w:before="0" w:after="0"/>
+        <w:rPr>
+          <w:rFonts w:ascii="Times New Roman" w:hAnsi="Times New Roman"/>
+          <w:sz w:val="24"/>
+          <w:szCs w:val="24"/>
+          <w:lang w:val="en-US"/>
+        </w:rPr>
+      </w:pPr>
+      <w:r>
+        <w:rPr>
+          <w:rFonts w:ascii="Times New Roman" w:hAnsi="Times New Roman"/>
+          <w:sz w:val="24"/>
+          <w:szCs w:val="24"/>
+          <w:lang w:val="en-US"/>
+        </w:rPr>
+        <w:t>Fig.13: Autocor evolution under mag &amp; pw var modelization</w:t>
+      </w:r>
+    </w:p>
+    <w:p>
+      <w:pPr>
+        <w:pStyle w:val="Normal"/>
+        <w:spacing w:lineRule="auto" w:line="240" w:before="0" w:after="0"/>
+        <w:rPr>
+          <w:rFonts w:ascii="Times New Roman" w:hAnsi="Times New Roman"/>
+          <w:sz w:val="24"/>
+          <w:szCs w:val="24"/>
+          <w:lang w:val="en-US"/>
+        </w:rPr>
+      </w:pPr>
+      <w:r>
+        <w:rPr>
+          <w:rFonts w:ascii="Times New Roman" w:hAnsi="Times New Roman"/>
+          <w:sz w:val="24"/>
+          <w:szCs w:val="24"/>
+          <w:lang w:val="en-US"/>
+        </w:rPr>
+      </w:r>
+    </w:p>
+    <w:p>
+      <w:pPr>
+        <w:pStyle w:val="Normal"/>
+        <w:spacing w:lineRule="auto" w:line="240" w:before="0" w:after="0"/>
+        <w:rPr>
+          <w:rFonts w:ascii="Times New Roman" w:hAnsi="Times New Roman"/>
+          <w:sz w:val="24"/>
+          <w:szCs w:val="24"/>
+          <w:lang w:val="en-US"/>
+        </w:rPr>
+      </w:pPr>
+      <w:r>
+        <w:rPr>
+          <w:rFonts w:ascii="Times New Roman" w:hAnsi="Times New Roman"/>
+          <w:sz w:val="24"/>
+          <w:szCs w:val="24"/>
+          <w:lang w:val="en-US"/>
+        </w:rPr>
+        <w:t>Fig.14: Pumping evolution under mag &amp; pw var modelization</w:t>
       </w:r>
     </w:p>
     <w:p>
@@ -1484,9 +1317,9 @@
       </w:pPr>
     </w:pPrDefault>
   </w:docDefaults>
-  <w:latentStyles w:count="267" w:defQFormat="0" w:defUnhideWhenUsed="1" w:defSemiHidden="1" w:defUIPriority="99" w:defLockedState="0">
-    <w:lsdException w:qFormat="1" w:semiHidden="0" w:uiPriority="0" w:unhideWhenUsed="0" w:name="Normal"/>
-    <w:lsdException w:qFormat="1" w:semiHidden="0" w:uiPriority="9" w:unhideWhenUsed="0" w:name="heading 1"/>
+  <w:latentStyles w:defQFormat="0" w:defUnhideWhenUsed="1" w:defSemiHidden="1" w:defUIPriority="99" w:count="267" w:defLockedState="0">
+    <w:lsdException w:qFormat="1" w:unhideWhenUsed="0" w:semiHidden="0" w:uiPriority="0" w:name="Normal"/>
+    <w:lsdException w:qFormat="1" w:unhideWhenUsed="0" w:semiHidden="0" w:uiPriority="9" w:name="heading 1"/>
     <w:lsdException w:qFormat="1" w:uiPriority="9" w:name="heading 2"/>
     <w:lsdException w:qFormat="1" w:uiPriority="9" w:name="heading 3"/>
     <w:lsdException w:qFormat="1" w:uiPriority="9" w:name="heading 4"/>
@@ -1505,121 +1338,121 @@
     <w:lsdException w:uiPriority="39" w:name="toc 8"/>
     <w:lsdException w:uiPriority="39" w:name="toc 9"/>
     <w:lsdException w:qFormat="1" w:uiPriority="35" w:name="caption"/>
-    <w:lsdException w:qFormat="1" w:semiHidden="0" w:uiPriority="10" w:unhideWhenUsed="0" w:name="Title"/>
+    <w:lsdException w:qFormat="1" w:unhideWhenUsed="0" w:semiHidden="0" w:uiPriority="10" w:name="Title"/>
     <w:lsdException w:uiPriority="1" w:name="Default Paragraph Font"/>
-    <w:lsdException w:qFormat="1" w:semiHidden="0" w:uiPriority="11" w:unhideWhenUsed="0" w:name="Subtitle"/>
-    <w:lsdException w:qFormat="1" w:semiHidden="0" w:uiPriority="22" w:unhideWhenUsed="0" w:name="Strong"/>
-    <w:lsdException w:qFormat="1" w:semiHidden="0" w:uiPriority="20" w:unhideWhenUsed="0" w:name="Emphasis"/>
-    <w:lsdException w:semiHidden="0" w:uiPriority="59" w:unhideWhenUsed="0" w:name="Table Grid"/>
+    <w:lsdException w:qFormat="1" w:unhideWhenUsed="0" w:semiHidden="0" w:uiPriority="11" w:name="Subtitle"/>
+    <w:lsdException w:qFormat="1" w:unhideWhenUsed="0" w:semiHidden="0" w:uiPriority="22" w:name="Strong"/>
+    <w:lsdException w:qFormat="1" w:unhideWhenUsed="0" w:semiHidden="0" w:uiPriority="20" w:name="Emphasis"/>
+    <w:lsdException w:unhideWhenUsed="0" w:semiHidden="0" w:uiPriority="59" w:name="Table Grid"/>
     <w:lsdException w:unhideWhenUsed="0" w:name="Placeholder Text"/>
-    <w:lsdException w:qFormat="1" w:semiHidden="0" w:uiPriority="1" w:unhideWhenUsed="0" w:name="No Spacing"/>
-    <w:lsdException w:semiHidden="0" w:uiPriority="60" w:unhideWhenUsed="0" w:name="Light Shading"/>
-    <w:lsdException w:semiHidden="0" w:uiPriority="61" w:unhideWhenUsed="0" w:name="Light List"/>
-    <w:lsdException w:semiHidden="0" w:uiPriority="62" w:unhideWhenUsed="0" w:name="Light Grid"/>
-    <w:lsdException w:semiHidden="0" w:uiPriority="63" w:unhideWhenUsed="0" w:name="Medium Shading 1"/>
-    <w:lsdException w:semiHidden="0" w:uiPriority="64" w:unhideWhenUsed="0" w:name="Medium Shading 2"/>
-    <w:lsdException w:semiHidden="0" w:uiPriority="65" w:unhideWhenUsed="0" w:name="Medium List 1"/>
-    <w:lsdException w:semiHidden="0" w:uiPriority="66" w:unhideWhenUsed="0" w:name="Medium List 2"/>
-    <w:lsdException w:semiHidden="0" w:uiPriority="67" w:unhideWhenUsed="0" w:name="Medium Grid 1"/>
-    <w:lsdException w:semiHidden="0" w:uiPriority="68" w:unhideWhenUsed="0" w:name="Medium Grid 2"/>
-    <w:lsdException w:semiHidden="0" w:uiPriority="69" w:unhideWhenUsed="0" w:name="Medium Grid 3"/>
-    <w:lsdException w:semiHidden="0" w:uiPriority="70" w:unhideWhenUsed="0" w:name="Dark List"/>
-    <w:lsdException w:semiHidden="0" w:uiPriority="71" w:unhideWhenUsed="0" w:name="Colorful Shading"/>
-    <w:lsdException w:semiHidden="0" w:uiPriority="72" w:unhideWhenUsed="0" w:name="Colorful List"/>
-    <w:lsdException w:semiHidden="0" w:uiPriority="73" w:unhideWhenUsed="0" w:name="Colorful Grid"/>
-    <w:lsdException w:semiHidden="0" w:uiPriority="60" w:unhideWhenUsed="0" w:name="Light Shading Accent 1"/>
-    <w:lsdException w:semiHidden="0" w:uiPriority="61" w:unhideWhenUsed="0" w:name="Light List Accent 1"/>
-    <w:lsdException w:semiHidden="0" w:uiPriority="62" w:unhideWhenUsed="0" w:name="Light Grid Accent 1"/>
-    <w:lsdException w:semiHidden="0" w:uiPriority="63" w:unhideWhenUsed="0" w:name="Medium Shading 1 Accent 1"/>
-    <w:lsdException w:semiHidden="0" w:uiPriority="64" w:unhideWhenUsed="0" w:name="Medium Shading 2 Accent 1"/>
-    <w:lsdException w:semiHidden="0" w:uiPriority="65" w:unhideWhenUsed="0" w:name="Medium List 1 Accent 1"/>
+    <w:lsdException w:qFormat="1" w:unhideWhenUsed="0" w:semiHidden="0" w:uiPriority="1" w:name="No Spacing"/>
+    <w:lsdException w:unhideWhenUsed="0" w:semiHidden="0" w:uiPriority="60" w:name="Light Shading"/>
+    <w:lsdException w:unhideWhenUsed="0" w:semiHidden="0" w:uiPriority="61" w:name="Light List"/>
+    <w:lsdException w:unhideWhenUsed="0" w:semiHidden="0" w:uiPriority="62" w:name="Light Grid"/>
+    <w:lsdException w:unhideWhenUsed="0" w:semiHidden="0" w:uiPriority="63" w:name="Medium Shading 1"/>
+    <w:lsdException w:unhideWhenUsed="0" w:semiHidden="0" w:uiPriority="64" w:name="Medium Shading 2"/>
+    <w:lsdException w:unhideWhenUsed="0" w:semiHidden="0" w:uiPriority="65" w:name="Medium List 1"/>
+    <w:lsdException w:unhideWhenUsed="0" w:semiHidden="0" w:uiPriority="66" w:name="Medium List 2"/>
+    <w:lsdException w:unhideWhenUsed="0" w:semiHidden="0" w:uiPriority="67" w:name="Medium Grid 1"/>
+    <w:lsdException w:unhideWhenUsed="0" w:semiHidden="0" w:uiPriority="68" w:name="Medium Grid 2"/>
+    <w:lsdException w:unhideWhenUsed="0" w:semiHidden="0" w:uiPriority="69" w:name="Medium Grid 3"/>
+    <w:lsdException w:unhideWhenUsed="0" w:semiHidden="0" w:uiPriority="70" w:name="Dark List"/>
+    <w:lsdException w:unhideWhenUsed="0" w:semiHidden="0" w:uiPriority="71" w:name="Colorful Shading"/>
+    <w:lsdException w:unhideWhenUsed="0" w:semiHidden="0" w:uiPriority="72" w:name="Colorful List"/>
+    <w:lsdException w:unhideWhenUsed="0" w:semiHidden="0" w:uiPriority="73" w:name="Colorful Grid"/>
+    <w:lsdException w:unhideWhenUsed="0" w:semiHidden="0" w:uiPriority="60" w:name="Light Shading Accent 1"/>
+    <w:lsdException w:unhideWhenUsed="0" w:semiHidden="0" w:uiPriority="61" w:name="Light List Accent 1"/>
+    <w:lsdException w:unhideWhenUsed="0" w:semiHidden="0" w:uiPriority="62" w:name="Light Grid Accent 1"/>
+    <w:lsdException w:unhideWhenUsed="0" w:semiHidden="0" w:uiPriority="63" w:name="Medium Shading 1 Accent 1"/>
+    <w:lsdException w:unhideWhenUsed="0" w:semiHidden="0" w:uiPriority="64" w:name="Medium Shading 2 Accent 1"/>
+    <w:lsdException w:unhideWhenUsed="0" w:semiHidden="0" w:uiPriority="65" w:name="Medium List 1 Accent 1"/>
     <w:lsdException w:unhideWhenUsed="0" w:name="Revision"/>
-    <w:lsdException w:qFormat="1" w:semiHidden="0" w:uiPriority="34" w:unhideWhenUsed="0" w:name="List Paragraph"/>
-    <w:lsdException w:qFormat="1" w:semiHidden="0" w:uiPriority="29" w:unhideWhenUsed="0" w:name="Quote"/>
-    <w:lsdException w:qFormat="1" w:semiHidden="0" w:uiPriority="30" w:unhideWhenUsed="0" w:name="Intense Quote"/>
-    <w:lsdException w:semiHidden="0" w:uiPriority="66" w:unhideWhenUsed="0" w:name="Medium List 2 Accent 1"/>
-    <w:lsdException w:semiHidden="0" w:uiPriority="67" w:unhideWhenUsed="0" w:name="Medium Grid 1 Accent 1"/>
-    <w:lsdException w:semiHidden="0" w:uiPriority="68" w:unhideWhenUsed="0" w:name="Medium Grid 2 Accent 1"/>
-    <w:lsdException w:semiHidden="0" w:uiPriority="69" w:unhideWhenUsed="0" w:name="Medium Grid 3 Accent 1"/>
-    <w:lsdException w:semiHidden="0" w:uiPriority="70" w:unhideWhenUsed="0" w:name="Dark List Accent 1"/>
-    <w:lsdException w:semiHidden="0" w:uiPriority="71" w:unhideWhenUsed="0" w:name="Colorful Shading Accent 1"/>
-    <w:lsdException w:semiHidden="0" w:uiPriority="72" w:unhideWhenUsed="0" w:name="Colorful List Accent 1"/>
-    <w:lsdException w:semiHidden="0" w:uiPriority="73" w:unhideWhenUsed="0" w:name="Colorful Grid Accent 1"/>
-    <w:lsdException w:semiHidden="0" w:uiPriority="60" w:unhideWhenUsed="0" w:name="Light Shading Accent 2"/>
-    <w:lsdException w:semiHidden="0" w:uiPriority="61" w:unhideWhenUsed="0" w:name="Light List Accent 2"/>
-    <w:lsdException w:semiHidden="0" w:uiPriority="62" w:unhideWhenUsed="0" w:name="Light Grid Accent 2"/>
-    <w:lsdException w:semiHidden="0" w:uiPriority="63" w:unhideWhenUsed="0" w:name="Medium Shading 1 Accent 2"/>
-    <w:lsdException w:semiHidden="0" w:uiPriority="64" w:unhideWhenUsed="0" w:name="Medium Shading 2 Accent 2"/>
-    <w:lsdException w:semiHidden="0" w:uiPriority="65" w:unhideWhenUsed="0" w:name="Medium List 1 Accent 2"/>
-    <w:lsdException w:semiHidden="0" w:uiPriority="66" w:unhideWhenUsed="0" w:name="Medium List 2 Accent 2"/>
-    <w:lsdException w:semiHidden="0" w:uiPriority="67" w:unhideWhenUsed="0" w:name="Medium Grid 1 Accent 2"/>
-    <w:lsdException w:semiHidden="0" w:uiPriority="68" w:unhideWhenUsed="0" w:name="Medium Grid 2 Accent 2"/>
-    <w:lsdException w:semiHidden="0" w:uiPriority="69" w:unhideWhenUsed="0" w:name="Medium Grid 3 Accent 2"/>
-    <w:lsdException w:semiHidden="0" w:uiPriority="70" w:unhideWhenUsed="0" w:name="Dark List Accent 2"/>
-    <w:lsdException w:semiHidden="0" w:uiPriority="71" w:unhideWhenUsed="0" w:name="Colorful Shading Accent 2"/>
-    <w:lsdException w:semiHidden="0" w:uiPriority="72" w:unhideWhenUsed="0" w:name="Colorful List Accent 2"/>
-    <w:lsdException w:semiHidden="0" w:uiPriority="73" w:unhideWhenUsed="0" w:name="Colorful Grid Accent 2"/>
-    <w:lsdException w:semiHidden="0" w:uiPriority="60" w:unhideWhenUsed="0" w:name="Light Shading Accent 3"/>
-    <w:lsdException w:semiHidden="0" w:uiPriority="61" w:unhideWhenUsed="0" w:name="Light List Accent 3"/>
-    <w:lsdException w:semiHidden="0" w:uiPriority="62" w:unhideWhenUsed="0" w:name="Light Grid Accent 3"/>
-    <w:lsdException w:semiHidden="0" w:uiPriority="63" w:unhideWhenUsed="0" w:name="Medium Shading 1 Accent 3"/>
-    <w:lsdException w:semiHidden="0" w:uiPriority="64" w:unhideWhenUsed="0" w:name="Medium Shading 2 Accent 3"/>
-    <w:lsdException w:semiHidden="0" w:uiPriority="65" w:unhideWhenUsed="0" w:name="Medium List 1 Accent 3"/>
-    <w:lsdException w:semiHidden="0" w:uiPriority="66" w:unhideWhenUsed="0" w:name="Medium List 2 Accent 3"/>
-    <w:lsdException w:semiHidden="0" w:uiPriority="67" w:unhideWhenUsed="0" w:name="Medium Grid 1 Accent 3"/>
-    <w:lsdException w:semiHidden="0" w:uiPriority="68" w:unhideWhenUsed="0" w:name="Medium Grid 2 Accent 3"/>
-    <w:lsdException w:semiHidden="0" w:uiPriority="69" w:unhideWhenUsed="0" w:name="Medium Grid 3 Accent 3"/>
-    <w:lsdException w:semiHidden="0" w:uiPriority="70" w:unhideWhenUsed="0" w:name="Dark List Accent 3"/>
-    <w:lsdException w:semiHidden="0" w:uiPriority="71" w:unhideWhenUsed="0" w:name="Colorful Shading Accent 3"/>
-    <w:lsdException w:semiHidden="0" w:uiPriority="72" w:unhideWhenUsed="0" w:name="Colorful List Accent 3"/>
-    <w:lsdException w:semiHidden="0" w:uiPriority="73" w:unhideWhenUsed="0" w:name="Colorful Grid Accent 3"/>
-    <w:lsdException w:semiHidden="0" w:uiPriority="60" w:unhideWhenUsed="0" w:name="Light Shading Accent 4"/>
-    <w:lsdException w:semiHidden="0" w:uiPriority="61" w:unhideWhenUsed="0" w:name="Light List Accent 4"/>
-    <w:lsdException w:semiHidden="0" w:uiPriority="62" w:unhideWhenUsed="0" w:name="Light Grid Accent 4"/>
-    <w:lsdException w:semiHidden="0" w:uiPriority="63" w:unhideWhenUsed="0" w:name="Medium Shading 1 Accent 4"/>
-    <w:lsdException w:semiHidden="0" w:uiPriority="64" w:unhideWhenUsed="0" w:name="Medium Shading 2 Accent 4"/>
-    <w:lsdException w:semiHidden="0" w:uiPriority="65" w:unhideWhenUsed="0" w:name="Medium List 1 Accent 4"/>
-    <w:lsdException w:semiHidden="0" w:uiPriority="66" w:unhideWhenUsed="0" w:name="Medium List 2 Accent 4"/>
-    <w:lsdException w:semiHidden="0" w:uiPriority="67" w:unhideWhenUsed="0" w:name="Medium Grid 1 Accent 4"/>
-    <w:lsdException w:semiHidden="0" w:uiPriority="68" w:unhideWhenUsed="0" w:name="Medium Grid 2 Accent 4"/>
-    <w:lsdException w:semiHidden="0" w:uiPriority="69" w:unhideWhenUsed="0" w:name="Medium Grid 3 Accent 4"/>
-    <w:lsdException w:semiHidden="0" w:uiPriority="70" w:unhideWhenUsed="0" w:name="Dark List Accent 4"/>
-    <w:lsdException w:semiHidden="0" w:uiPriority="71" w:unhideWhenUsed="0" w:name="Colorful Shading Accent 4"/>
-    <w:lsdException w:semiHidden="0" w:uiPriority="72" w:unhideWhenUsed="0" w:name="Colorful List Accent 4"/>
-    <w:lsdException w:semiHidden="0" w:uiPriority="73" w:unhideWhenUsed="0" w:name="Colorful Grid Accent 4"/>
-    <w:lsdException w:semiHidden="0" w:uiPriority="60" w:unhideWhenUsed="0" w:name="Light Shading Accent 5"/>
-    <w:lsdException w:semiHidden="0" w:uiPriority="61" w:unhideWhenUsed="0" w:name="Light List Accent 5"/>
-    <w:lsdException w:semiHidden="0" w:uiPriority="62" w:unhideWhenUsed="0" w:name="Light Grid Accent 5"/>
-    <w:lsdException w:semiHidden="0" w:uiPriority="63" w:unhideWhenUsed="0" w:name="Medium Shading 1 Accent 5"/>
-    <w:lsdException w:semiHidden="0" w:uiPriority="64" w:unhideWhenUsed="0" w:name="Medium Shading 2 Accent 5"/>
-    <w:lsdException w:semiHidden="0" w:uiPriority="65" w:unhideWhenUsed="0" w:name="Medium List 1 Accent 5"/>
-    <w:lsdException w:semiHidden="0" w:uiPriority="66" w:unhideWhenUsed="0" w:name="Medium List 2 Accent 5"/>
-    <w:lsdException w:semiHidden="0" w:uiPriority="67" w:unhideWhenUsed="0" w:name="Medium Grid 1 Accent 5"/>
-    <w:lsdException w:semiHidden="0" w:uiPriority="68" w:unhideWhenUsed="0" w:name="Medium Grid 2 Accent 5"/>
-    <w:lsdException w:semiHidden="0" w:uiPriority="69" w:unhideWhenUsed="0" w:name="Medium Grid 3 Accent 5"/>
-    <w:lsdException w:semiHidden="0" w:uiPriority="70" w:unhideWhenUsed="0" w:name="Dark List Accent 5"/>
-    <w:lsdException w:semiHidden="0" w:uiPriority="71" w:unhideWhenUsed="0" w:name="Colorful Shading Accent 5"/>
-    <w:lsdException w:semiHidden="0" w:uiPriority="72" w:unhideWhenUsed="0" w:name="Colorful List Accent 5"/>
-    <w:lsdException w:semiHidden="0" w:uiPriority="73" w:unhideWhenUsed="0" w:name="Colorful Grid Accent 5"/>
-    <w:lsdException w:semiHidden="0" w:uiPriority="60" w:unhideWhenUsed="0" w:name="Light Shading Accent 6"/>
-    <w:lsdException w:semiHidden="0" w:uiPriority="61" w:unhideWhenUsed="0" w:name="Light List Accent 6"/>
-    <w:lsdException w:semiHidden="0" w:uiPriority="62" w:unhideWhenUsed="0" w:name="Light Grid Accent 6"/>
-    <w:lsdException w:semiHidden="0" w:uiPriority="63" w:unhideWhenUsed="0" w:name="Medium Shading 1 Accent 6"/>
-    <w:lsdException w:semiHidden="0" w:uiPriority="64" w:unhideWhenUsed="0" w:name="Medium Shading 2 Accent 6"/>
-    <w:lsdException w:semiHidden="0" w:uiPriority="65" w:unhideWhenUsed="0" w:name="Medium List 1 Accent 6"/>
-    <w:lsdException w:semiHidden="0" w:uiPriority="66" w:unhideWhenUsed="0" w:name="Medium List 2 Accent 6"/>
-    <w:lsdException w:semiHidden="0" w:uiPriority="67" w:unhideWhenUsed="0" w:name="Medium Grid 1 Accent 6"/>
-    <w:lsdException w:semiHidden="0" w:uiPriority="68" w:unhideWhenUsed="0" w:name="Medium Grid 2 Accent 6"/>
-    <w:lsdException w:semiHidden="0" w:uiPriority="69" w:unhideWhenUsed="0" w:name="Medium Grid 3 Accent 6"/>
-    <w:lsdException w:semiHidden="0" w:uiPriority="70" w:unhideWhenUsed="0" w:name="Dark List Accent 6"/>
-    <w:lsdException w:semiHidden="0" w:uiPriority="71" w:unhideWhenUsed="0" w:name="Colorful Shading Accent 6"/>
-    <w:lsdException w:semiHidden="0" w:uiPriority="72" w:unhideWhenUsed="0" w:name="Colorful List Accent 6"/>
-    <w:lsdException w:semiHidden="0" w:uiPriority="73" w:unhideWhenUsed="0" w:name="Colorful Grid Accent 6"/>
-    <w:lsdException w:qFormat="1" w:semiHidden="0" w:uiPriority="19" w:unhideWhenUsed="0" w:name="Subtle Emphasis"/>
-    <w:lsdException w:qFormat="1" w:semiHidden="0" w:uiPriority="21" w:unhideWhenUsed="0" w:name="Intense Emphasis"/>
-    <w:lsdException w:qFormat="1" w:semiHidden="0" w:uiPriority="31" w:unhideWhenUsed="0" w:name="Subtle Reference"/>
-    <w:lsdException w:qFormat="1" w:semiHidden="0" w:uiPriority="32" w:unhideWhenUsed="0" w:name="Intense Reference"/>
-    <w:lsdException w:qFormat="1" w:semiHidden="0" w:uiPriority="33" w:unhideWhenUsed="0" w:name="Book Title"/>
+    <w:lsdException w:qFormat="1" w:unhideWhenUsed="0" w:semiHidden="0" w:uiPriority="34" w:name="List Paragraph"/>
+    <w:lsdException w:qFormat="1" w:unhideWhenUsed="0" w:semiHidden="0" w:uiPriority="29" w:name="Quote"/>
+    <w:lsdException w:qFormat="1" w:unhideWhenUsed="0" w:semiHidden="0" w:uiPriority="30" w:name="Intense Quote"/>
+    <w:lsdException w:unhideWhenUsed="0" w:semiHidden="0" w:uiPriority="66" w:name="Medium List 2 Accent 1"/>
+    <w:lsdException w:unhideWhenUsed="0" w:semiHidden="0" w:uiPriority="67" w:name="Medium Grid 1 Accent 1"/>
+    <w:lsdException w:unhideWhenUsed="0" w:semiHidden="0" w:uiPriority="68" w:name="Medium Grid 2 Accent 1"/>
+    <w:lsdException w:unhideWhenUsed="0" w:semiHidden="0" w:uiPriority="69" w:name="Medium Grid 3 Accent 1"/>
+    <w:lsdException w:unhideWhenUsed="0" w:semiHidden="0" w:uiPriority="70" w:name="Dark List Accent 1"/>
+    <w:lsdException w:unhideWhenUsed="0" w:semiHidden="0" w:uiPriority="71" w:name="Colorful Shading Accent 1"/>
+    <w:lsdException w:unhideWhenUsed="0" w:semiHidden="0" w:uiPriority="72" w:name="Colorful List Accent 1"/>
+    <w:lsdException w:unhideWhenUsed="0" w:semiHidden="0" w:uiPriority="73" w:name="Colorful Grid Accent 1"/>
+    <w:lsdException w:unhideWhenUsed="0" w:semiHidden="0" w:uiPriority="60" w:name="Light Shading Accent 2"/>
+    <w:lsdException w:unhideWhenUsed="0" w:semiHidden="0" w:uiPriority="61" w:name="Light List Accent 2"/>
+    <w:lsdException w:unhideWhenUsed="0" w:semiHidden="0" w:uiPriority="62" w:name="Light Grid Accent 2"/>
+    <w:lsdException w:unhideWhenUsed="0" w:semiHidden="0" w:uiPriority="63" w:name="Medium Shading 1 Accent 2"/>
+    <w:lsdException w:unhideWhenUsed="0" w:semiHidden="0" w:uiPriority="64" w:name="Medium Shading 2 Accent 2"/>
+    <w:lsdException w:unhideWhenUsed="0" w:semiHidden="0" w:uiPriority="65" w:name="Medium List 1 Accent 2"/>
+    <w:lsdException w:unhideWhenUsed="0" w:semiHidden="0" w:uiPriority="66" w:name="Medium List 2 Accent 2"/>
+    <w:lsdException w:unhideWhenUsed="0" w:semiHidden="0" w:uiPriority="67" w:name="Medium Grid 1 Accent 2"/>
+    <w:lsdException w:unhideWhenUsed="0" w:semiHidden="0" w:uiPriority="68" w:name="Medium Grid 2 Accent 2"/>
+    <w:lsdException w:unhideWhenUsed="0" w:semiHidden="0" w:uiPriority="69" w:name="Medium Grid 3 Accent 2"/>
+    <w:lsdException w:unhideWhenUsed="0" w:semiHidden="0" w:uiPriority="70" w:name="Dark List Accent 2"/>
+    <w:lsdException w:unhideWhenUsed="0" w:semiHidden="0" w:uiPriority="71" w:name="Colorful Shading Accent 2"/>
+    <w:lsdException w:unhideWhenUsed="0" w:semiHidden="0" w:uiPriority="72" w:name="Colorful List Accent 2"/>
+    <w:lsdException w:unhideWhenUsed="0" w:semiHidden="0" w:uiPriority="73" w:name="Colorful Grid Accent 2"/>
+    <w:lsdException w:unhideWhenUsed="0" w:semiHidden="0" w:uiPriority="60" w:name="Light Shading Accent 3"/>
+    <w:lsdException w:unhideWhenUsed="0" w:semiHidden="0" w:uiPriority="61" w:name="Light List Accent 3"/>
+    <w:lsdException w:unhideWhenUsed="0" w:semiHidden="0" w:uiPriority="62" w:name="Light Grid Accent 3"/>
+    <w:lsdException w:unhideWhenUsed="0" w:semiHidden="0" w:uiPriority="63" w:name="Medium Shading 1 Accent 3"/>
+    <w:lsdException w:unhideWhenUsed="0" w:semiHidden="0" w:uiPriority="64" w:name="Medium Shading 2 Accent 3"/>
+    <w:lsdException w:unhideWhenUsed="0" w:semiHidden="0" w:uiPriority="65" w:name="Medium List 1 Accent 3"/>
+    <w:lsdException w:unhideWhenUsed="0" w:semiHidden="0" w:uiPriority="66" w:name="Medium List 2 Accent 3"/>
+    <w:lsdException w:unhideWhenUsed="0" w:semiHidden="0" w:uiPriority="67" w:name="Medium Grid 1 Accent 3"/>
+    <w:lsdException w:unhideWhenUsed="0" w:semiHidden="0" w:uiPriority="68" w:name="Medium Grid 2 Accent 3"/>
+    <w:lsdException w:unhideWhenUsed="0" w:semiHidden="0" w:uiPriority="69" w:name="Medium Grid 3 Accent 3"/>
+    <w:lsdException w:unhideWhenUsed="0" w:semiHidden="0" w:uiPriority="70" w:name="Dark List Accent 3"/>
+    <w:lsdException w:unhideWhenUsed="0" w:semiHidden="0" w:uiPriority="71" w:name="Colorful Shading Accent 3"/>
+    <w:lsdException w:unhideWhenUsed="0" w:semiHidden="0" w:uiPriority="72" w:name="Colorful List Accent 3"/>
+    <w:lsdException w:unhideWhenUsed="0" w:semiHidden="0" w:uiPriority="73" w:name="Colorful Grid Accent 3"/>
+    <w:lsdException w:unhideWhenUsed="0" w:semiHidden="0" w:uiPriority="60" w:name="Light Shading Accent 4"/>
+    <w:lsdException w:unhideWhenUsed="0" w:semiHidden="0" w:uiPriority="61" w:name="Light List Accent 4"/>
+    <w:lsdException w:unhideWhenUsed="0" w:semiHidden="0" w:uiPriority="62" w:name="Light Grid Accent 4"/>
+    <w:lsdException w:unhideWhenUsed="0" w:semiHidden="0" w:uiPriority="63" w:name="Medium Shading 1 Accent 4"/>
+    <w:lsdException w:unhideWhenUsed="0" w:semiHidden="0" w:uiPriority="64" w:name="Medium Shading 2 Accent 4"/>
+    <w:lsdException w:unhideWhenUsed="0" w:semiHidden="0" w:uiPriority="65" w:name="Medium List 1 Accent 4"/>
+    <w:lsdException w:unhideWhenUsed="0" w:semiHidden="0" w:uiPriority="66" w:name="Medium List 2 Accent 4"/>
+    <w:lsdException w:unhideWhenUsed="0" w:semiHidden="0" w:uiPriority="67" w:name="Medium Grid 1 Accent 4"/>
+    <w:lsdException w:unhideWhenUsed="0" w:semiHidden="0" w:uiPriority="68" w:name="Medium Grid 2 Accent 4"/>
+    <w:lsdException w:unhideWhenUsed="0" w:semiHidden="0" w:uiPriority="69" w:name="Medium Grid 3 Accent 4"/>
+    <w:lsdException w:unhideWhenUsed="0" w:semiHidden="0" w:uiPriority="70" w:name="Dark List Accent 4"/>
+    <w:lsdException w:unhideWhenUsed="0" w:semiHidden="0" w:uiPriority="71" w:name="Colorful Shading Accent 4"/>
+    <w:lsdException w:unhideWhenUsed="0" w:semiHidden="0" w:uiPriority="72" w:name="Colorful List Accent 4"/>
+    <w:lsdException w:unhideWhenUsed="0" w:semiHidden="0" w:uiPriority="73" w:name="Colorful Grid Accent 4"/>
+    <w:lsdException w:unhideWhenUsed="0" w:semiHidden="0" w:uiPriority="60" w:name="Light Shading Accent 5"/>
+    <w:lsdException w:unhideWhenUsed="0" w:semiHidden="0" w:uiPriority="61" w:name="Light List Accent 5"/>
+    <w:lsdException w:unhideWhenUsed="0" w:semiHidden="0" w:uiPriority="62" w:name="Light Grid Accent 5"/>
+    <w:lsdException w:unhideWhenUsed="0" w:semiHidden="0" w:uiPriority="63" w:name="Medium Shading 1 Accent 5"/>
+    <w:lsdException w:unhideWhenUsed="0" w:semiHidden="0" w:uiPriority="64" w:name="Medium Shading 2 Accent 5"/>
+    <w:lsdException w:unhideWhenUsed="0" w:semiHidden="0" w:uiPriority="65" w:name="Medium List 1 Accent 5"/>
+    <w:lsdException w:unhideWhenUsed="0" w:semiHidden="0" w:uiPriority="66" w:name="Medium List 2 Accent 5"/>
+    <w:lsdException w:unhideWhenUsed="0" w:semiHidden="0" w:uiPriority="67" w:name="Medium Grid 1 Accent 5"/>
+    <w:lsdException w:unhideWhenUsed="0" w:semiHidden="0" w:uiPriority="68" w:name="Medium Grid 2 Accent 5"/>
+    <w:lsdException w:unhideWhenUsed="0" w:semiHidden="0" w:uiPriority="69" w:name="Medium Grid 3 Accent 5"/>
+    <w:lsdException w:unhideWhenUsed="0" w:semiHidden="0" w:uiPriority="70" w:name="Dark List Accent 5"/>
+    <w:lsdException w:unhideWhenUsed="0" w:semiHidden="0" w:uiPriority="71" w:name="Colorful Shading Accent 5"/>
+    <w:lsdException w:unhideWhenUsed="0" w:semiHidden="0" w:uiPriority="72" w:name="Colorful List Accent 5"/>
+    <w:lsdException w:unhideWhenUsed="0" w:semiHidden="0" w:uiPriority="73" w:name="Colorful Grid Accent 5"/>
+    <w:lsdException w:unhideWhenUsed="0" w:semiHidden="0" w:uiPriority="60" w:name="Light Shading Accent 6"/>
+    <w:lsdException w:unhideWhenUsed="0" w:semiHidden="0" w:uiPriority="61" w:name="Light List Accent 6"/>
+    <w:lsdException w:unhideWhenUsed="0" w:semiHidden="0" w:uiPriority="62" w:name="Light Grid Accent 6"/>
+    <w:lsdException w:unhideWhenUsed="0" w:semiHidden="0" w:uiPriority="63" w:name="Medium Shading 1 Accent 6"/>
+    <w:lsdException w:unhideWhenUsed="0" w:semiHidden="0" w:uiPriority="64" w:name="Medium Shading 2 Accent 6"/>
+    <w:lsdException w:unhideWhenUsed="0" w:semiHidden="0" w:uiPriority="65" w:name="Medium List 1 Accent 6"/>
+    <w:lsdException w:unhideWhenUsed="0" w:semiHidden="0" w:uiPriority="66" w:name="Medium List 2 Accent 6"/>
+    <w:lsdException w:unhideWhenUsed="0" w:semiHidden="0" w:uiPriority="67" w:name="Medium Grid 1 Accent 6"/>
+    <w:lsdException w:unhideWhenUsed="0" w:semiHidden="0" w:uiPriority="68" w:name="Medium Grid 2 Accent 6"/>
+    <w:lsdException w:unhideWhenUsed="0" w:semiHidden="0" w:uiPriority="69" w:name="Medium Grid 3 Accent 6"/>
+    <w:lsdException w:unhideWhenUsed="0" w:semiHidden="0" w:uiPriority="70" w:name="Dark List Accent 6"/>
+    <w:lsdException w:unhideWhenUsed="0" w:semiHidden="0" w:uiPriority="71" w:name="Colorful Shading Accent 6"/>
+    <w:lsdException w:unhideWhenUsed="0" w:semiHidden="0" w:uiPriority="72" w:name="Colorful List Accent 6"/>
+    <w:lsdException w:unhideWhenUsed="0" w:semiHidden="0" w:uiPriority="73" w:name="Colorful Grid Accent 6"/>
+    <w:lsdException w:qFormat="1" w:unhideWhenUsed="0" w:semiHidden="0" w:uiPriority="19" w:name="Subtle Emphasis"/>
+    <w:lsdException w:qFormat="1" w:unhideWhenUsed="0" w:semiHidden="0" w:uiPriority="21" w:name="Intense Emphasis"/>
+    <w:lsdException w:qFormat="1" w:unhideWhenUsed="0" w:semiHidden="0" w:uiPriority="31" w:name="Subtle Reference"/>
+    <w:lsdException w:qFormat="1" w:unhideWhenUsed="0" w:semiHidden="0" w:uiPriority="32" w:name="Intense Reference"/>
+    <w:lsdException w:qFormat="1" w:unhideWhenUsed="0" w:semiHidden="0" w:uiPriority="33" w:name="Book Title"/>
     <w:lsdException w:uiPriority="37" w:name="Bibliography"/>
     <w:lsdException w:qFormat="1" w:uiPriority="39" w:name="TOC Heading"/>
   </w:latentStyles>
@@ -1630,7 +1463,7 @@
       <w:widowControl/>
       <w:suppressAutoHyphens w:val="true"/>
       <w:bidi w:val="0"/>
-      <w:spacing w:before="0" w:after="200" w:lineRule="auto" w:line="276"/>
+      <w:spacing w:lineRule="auto" w:line="276" w:before="0" w:after="200"/>
       <w:jc w:val="left"/>
     </w:pPr>
     <w:rPr>

</xml_diff>

<commit_message>
Chap03: Pictures and caption done.
</commit_message>
<xml_diff>
--- a/03-h-Mn/Plan h-Mn.docx
+++ b/03-h-Mn/Plan h-Mn.docx
@@ -862,273 +862,271 @@
         </w:rPr>
         <w:t>Fig.??: Evolution of tau_ff as a function of the splitting</w:t>
       </w:r>
+    </w:p>
+    <w:p>
+      <w:pPr>
+        <w:spacing w:after="0" w:line="240" w:lineRule="auto"/>
+        <w:rPr>
+          <w:rFonts w:ascii="Times New Roman" w:hAnsi="Times New Roman"/>
+          <w:sz w:val="24"/>
+          <w:szCs w:val="24"/>
+          <w:lang w:val="en-US"/>
+        </w:rPr>
+      </w:pPr>
+    </w:p>
+    <w:p>
+      <w:pPr>
+        <w:spacing w:after="0" w:line="240" w:lineRule="auto"/>
+        <w:rPr>
+          <w:rFonts w:ascii="Times New Roman" w:hAnsi="Times New Roman"/>
+          <w:sz w:val="24"/>
+          <w:szCs w:val="24"/>
+          <w:lang w:val="en-US"/>
+        </w:rPr>
+      </w:pPr>
+      <w:r>
+        <w:rPr>
+          <w:rFonts w:ascii="Times New Roman" w:hAnsi="Times New Roman"/>
+          <w:sz w:val="24"/>
+          <w:szCs w:val="24"/>
+          <w:lang w:val="en-US"/>
+        </w:rPr>
+        <w:t>Fig.13</w:t>
+      </w:r>
+      <w:r>
+        <w:rPr>
+          <w:rFonts w:ascii="Times New Roman" w:hAnsi="Times New Roman"/>
+          <w:sz w:val="24"/>
+          <w:szCs w:val="24"/>
+          <w:lang w:val="en-US"/>
+        </w:rPr>
+        <w:t>: Autocor evolution under mag &amp; pw var modelization</w:t>
+      </w:r>
+    </w:p>
+    <w:p>
+      <w:pPr>
+        <w:spacing w:after="0" w:line="240" w:lineRule="auto"/>
+        <w:rPr>
+          <w:rFonts w:ascii="Times New Roman" w:hAnsi="Times New Roman"/>
+          <w:sz w:val="24"/>
+          <w:szCs w:val="24"/>
+          <w:lang w:val="en-US"/>
+        </w:rPr>
+      </w:pPr>
+    </w:p>
+    <w:p>
+      <w:pPr>
+        <w:spacing w:after="0" w:line="240" w:lineRule="auto"/>
+        <w:rPr>
+          <w:rFonts w:ascii="Times New Roman" w:hAnsi="Times New Roman"/>
+          <w:sz w:val="24"/>
+          <w:szCs w:val="24"/>
+          <w:lang w:val="en-US"/>
+        </w:rPr>
+      </w:pPr>
+      <w:r>
+        <w:rPr>
+          <w:rFonts w:ascii="Times New Roman" w:hAnsi="Times New Roman"/>
+          <w:sz w:val="24"/>
+          <w:szCs w:val="24"/>
+          <w:lang w:val="en-US"/>
+        </w:rPr>
+        <w:t>Fig.14</w:t>
+      </w:r>
+      <w:r>
+        <w:rPr>
+          <w:rFonts w:ascii="Times New Roman" w:hAnsi="Times New Roman"/>
+          <w:sz w:val="24"/>
+          <w:szCs w:val="24"/>
+          <w:lang w:val="en-US"/>
+        </w:rPr>
+        <w:t>: Pumping evolution under mag &amp; pw var modelization</w:t>
+      </w:r>
+    </w:p>
+    <w:p>
+      <w:pPr>
+        <w:spacing w:after="0" w:line="240" w:lineRule="auto"/>
+        <w:rPr>
+          <w:rFonts w:ascii="Times New Roman" w:hAnsi="Times New Roman"/>
+          <w:sz w:val="24"/>
+          <w:szCs w:val="24"/>
+          <w:lang w:val="en-US"/>
+        </w:rPr>
+      </w:pPr>
+    </w:p>
+    <w:p>
+      <w:pPr>
+        <w:rPr>
+          <w:lang w:val="en-US"/>
+        </w:rPr>
+      </w:pPr>
+    </w:p>
+    <w:p>
+      <w:pPr>
+        <w:rPr>
+          <w:rFonts w:ascii="Times New Roman" w:hAnsi="Times New Roman"/>
+          <w:sz w:val="28"/>
+          <w:u w:val="single"/>
+          <w:lang w:val="en-US"/>
+        </w:rPr>
+      </w:pPr>
+      <w:r>
+        <w:rPr>
+          <w:rFonts w:ascii="Times New Roman" w:hAnsi="Times New Roman"/>
+          <w:sz w:val="28"/>
+          <w:u w:val="single"/>
+          <w:lang w:val="en-US"/>
+        </w:rPr>
+        <w:t>III – Influence of the strain anisotropy</w:t>
+      </w:r>
+    </w:p>
+    <w:p>
+      <w:pPr>
+        <w:rPr>
+          <w:rFonts w:ascii="Times New Roman" w:hAnsi="Times New Roman"/>
+          <w:sz w:val="24"/>
+          <w:szCs w:val="24"/>
+          <w:lang w:val="en-US"/>
+        </w:rPr>
+      </w:pPr>
+      <w:r>
+        <w:rPr>
+          <w:rFonts w:ascii="Times New Roman" w:hAnsi="Times New Roman"/>
+          <w:sz w:val="24"/>
+          <w:lang w:val="en-US"/>
+        </w:rPr>
+        <w:t>Fig.15</w:t>
+      </w:r>
+      <w:r>
+        <w:rPr>
+          <w:rFonts w:ascii="Times New Roman" w:hAnsi="Times New Roman"/>
+          <w:sz w:val="24"/>
+          <w:lang w:val="en-US"/>
+        </w:rPr>
+        <w:t>: Energy structure with</w:t>
+      </w:r>
+      <w:r>
+        <w:rPr>
+          <w:rFonts w:ascii="Ubuntu" w:hAnsi="Ubuntu"/>
+          <w:sz w:val="24"/>
+          <w:lang w:val="en-US"/>
+        </w:rPr>
+        <w:t xml:space="preserve"> </w:t>
+      </w:r>
+      <w:r>
+        <w:rPr>
+          <w:rFonts w:ascii="Times New Roman" w:hAnsi="Times New Roman"/>
+          <w:sz w:val="24"/>
+          <w:szCs w:val="24"/>
+          <w:lang w:val="en-US"/>
+        </w:rPr>
+        <w:t>|3, +1&gt; and |3, -1&gt;, and |2, +1&gt; and |2, -1&gt; coupled by E</w:t>
+      </w:r>
+    </w:p>
+    <w:p>
+      <w:pPr>
+        <w:rPr>
+          <w:rFonts w:ascii="Times New Roman" w:hAnsi="Times New Roman"/>
+          <w:sz w:val="24"/>
+          <w:szCs w:val="24"/>
+          <w:lang w:val="en-US"/>
+        </w:rPr>
+      </w:pPr>
+      <w:r>
+        <w:rPr>
+          <w:rFonts w:ascii="Times New Roman" w:hAnsi="Times New Roman"/>
+          <w:sz w:val="24"/>
+          <w:szCs w:val="24"/>
+          <w:lang w:val="en-US"/>
+        </w:rPr>
+        <w:t>Fig.16</w:t>
+      </w:r>
+      <w:r>
+        <w:rPr>
+          <w:rFonts w:ascii="Times New Roman" w:hAnsi="Times New Roman"/>
+          <w:sz w:val="24"/>
+          <w:szCs w:val="24"/>
+          <w:lang w:val="en-US"/>
+        </w:rPr>
+        <w:t>: Experiment configuration |3, +1&gt;  + Polarization decline and polar rate</w:t>
+      </w:r>
+    </w:p>
+    <w:p>
+      <w:pPr>
+        <w:rPr>
+          <w:rFonts w:ascii="Times New Roman" w:hAnsi="Times New Roman"/>
+          <w:sz w:val="24"/>
+          <w:szCs w:val="24"/>
+          <w:lang w:val="en-US"/>
+        </w:rPr>
+      </w:pPr>
+      <w:r>
+        <w:rPr>
+          <w:rFonts w:ascii="Times New Roman" w:hAnsi="Times New Roman"/>
+          <w:sz w:val="24"/>
+          <w:szCs w:val="24"/>
+          <w:lang w:val="en-US"/>
+        </w:rPr>
+        <w:t>Fig.18</w:t>
+      </w:r>
+      <w:r>
+        <w:rPr>
+          <w:rFonts w:ascii="Times New Roman" w:hAnsi="Times New Roman"/>
+          <w:sz w:val="24"/>
+          <w:szCs w:val="24"/>
+          <w:lang w:val="en-US"/>
+        </w:rPr>
+        <w:t>: Polarization rate evolution in B(x and z) and simulation</w:t>
+      </w:r>
+      <w:r>
+        <w:rPr>
+          <w:rFonts w:ascii="Times New Roman" w:hAnsi="Times New Roman"/>
+          <w:sz w:val="24"/>
+          <w:szCs w:val="24"/>
+          <w:lang w:val="en-US"/>
+        </w:rPr>
+        <w:t xml:space="preserve"> </w:t>
+      </w:r>
+    </w:p>
+    <w:p>
+      <w:pPr>
+        <w:spacing w:after="0" w:line="240" w:lineRule="auto"/>
+        <w:rPr>
+          <w:rFonts w:ascii="Times New Roman" w:hAnsi="Times New Roman"/>
+          <w:sz w:val="24"/>
+          <w:szCs w:val="24"/>
+          <w:lang w:val="en-US"/>
+        </w:rPr>
+      </w:pPr>
+      <w:r>
+        <w:rPr>
+          <w:rFonts w:ascii="Times New Roman" w:hAnsi="Times New Roman"/>
+          <w:sz w:val="24"/>
+          <w:szCs w:val="24"/>
+          <w:lang w:val="en-US"/>
+        </w:rPr>
+        <w:t>Fig.??</w:t>
+      </w:r>
+      <w:r>
+        <w:rPr>
+          <w:rFonts w:ascii="Times New Roman" w:hAnsi="Times New Roman"/>
+          <w:sz w:val="24"/>
+          <w:szCs w:val="24"/>
+          <w:lang w:val="en-US"/>
+        </w:rPr>
+        <w:t>:</w:t>
+      </w:r>
+      <w:r>
+        <w:rPr>
+          <w:rFonts w:ascii="Times New Roman" w:hAnsi="Times New Roman"/>
+          <w:sz w:val="24"/>
+          <w:szCs w:val="24"/>
+          <w:lang w:val="en-US"/>
+        </w:rPr>
+        <w:t xml:space="preserve"> Effect of the strain anisotropy on the autocor and the pumping transient</w:t>
+      </w:r>
       <w:bookmarkStart w:id="0" w:name="_GoBack"/>
       <w:bookmarkEnd w:id="0"/>
-    </w:p>
-    <w:p>
-      <w:pPr>
-        <w:spacing w:after="0" w:line="240" w:lineRule="auto"/>
-        <w:rPr>
-          <w:rFonts w:ascii="Times New Roman" w:hAnsi="Times New Roman"/>
-          <w:sz w:val="24"/>
-          <w:szCs w:val="24"/>
-          <w:lang w:val="en-US"/>
-        </w:rPr>
-      </w:pPr>
-    </w:p>
-    <w:p>
-      <w:pPr>
-        <w:spacing w:after="0" w:line="240" w:lineRule="auto"/>
-        <w:rPr>
-          <w:rFonts w:ascii="Times New Roman" w:hAnsi="Times New Roman"/>
-          <w:sz w:val="24"/>
-          <w:szCs w:val="24"/>
-          <w:lang w:val="en-US"/>
-        </w:rPr>
-      </w:pPr>
-      <w:r>
-        <w:rPr>
-          <w:rFonts w:ascii="Times New Roman" w:hAnsi="Times New Roman"/>
-          <w:sz w:val="24"/>
-          <w:szCs w:val="24"/>
-          <w:lang w:val="en-US"/>
-        </w:rPr>
-        <w:t>Fig.13</w:t>
-      </w:r>
-      <w:r>
-        <w:rPr>
-          <w:rFonts w:ascii="Times New Roman" w:hAnsi="Times New Roman"/>
-          <w:sz w:val="24"/>
-          <w:szCs w:val="24"/>
-          <w:lang w:val="en-US"/>
-        </w:rPr>
-        <w:t>: Autocor evolution under mag &amp; pw var modelization</w:t>
-      </w:r>
-    </w:p>
-    <w:p>
-      <w:pPr>
-        <w:spacing w:after="0" w:line="240" w:lineRule="auto"/>
-        <w:rPr>
-          <w:rFonts w:ascii="Times New Roman" w:hAnsi="Times New Roman"/>
-          <w:sz w:val="24"/>
-          <w:szCs w:val="24"/>
-          <w:lang w:val="en-US"/>
-        </w:rPr>
-      </w:pPr>
-    </w:p>
-    <w:p>
-      <w:pPr>
-        <w:spacing w:after="0" w:line="240" w:lineRule="auto"/>
-        <w:rPr>
-          <w:rFonts w:ascii="Times New Roman" w:hAnsi="Times New Roman"/>
-          <w:sz w:val="24"/>
-          <w:szCs w:val="24"/>
-          <w:lang w:val="en-US"/>
-        </w:rPr>
-      </w:pPr>
-      <w:r>
-        <w:rPr>
-          <w:rFonts w:ascii="Times New Roman" w:hAnsi="Times New Roman"/>
-          <w:sz w:val="24"/>
-          <w:szCs w:val="24"/>
-          <w:lang w:val="en-US"/>
-        </w:rPr>
-        <w:t>Fig.14</w:t>
-      </w:r>
-      <w:r>
-        <w:rPr>
-          <w:rFonts w:ascii="Times New Roman" w:hAnsi="Times New Roman"/>
-          <w:sz w:val="24"/>
-          <w:szCs w:val="24"/>
-          <w:lang w:val="en-US"/>
-        </w:rPr>
-        <w:t>: Pumping evolution under mag &amp; pw var modelization</w:t>
-      </w:r>
-    </w:p>
-    <w:p>
-      <w:pPr>
-        <w:spacing w:after="0" w:line="240" w:lineRule="auto"/>
-        <w:rPr>
-          <w:rFonts w:ascii="Times New Roman" w:hAnsi="Times New Roman"/>
-          <w:sz w:val="24"/>
-          <w:szCs w:val="24"/>
-          <w:lang w:val="en-US"/>
-        </w:rPr>
-      </w:pPr>
-    </w:p>
-    <w:p>
-      <w:pPr>
-        <w:rPr>
-          <w:lang w:val="en-US"/>
-        </w:rPr>
-      </w:pPr>
-    </w:p>
-    <w:p>
-      <w:pPr>
-        <w:rPr>
-          <w:rFonts w:ascii="Times New Roman" w:hAnsi="Times New Roman"/>
-          <w:sz w:val="28"/>
-          <w:u w:val="single"/>
-          <w:lang w:val="en-US"/>
-        </w:rPr>
-      </w:pPr>
-      <w:r>
-        <w:rPr>
-          <w:rFonts w:ascii="Times New Roman" w:hAnsi="Times New Roman"/>
-          <w:sz w:val="28"/>
-          <w:u w:val="single"/>
-          <w:lang w:val="en-US"/>
-        </w:rPr>
-        <w:t>III – Influence of the strain anisotropy</w:t>
-      </w:r>
-    </w:p>
-    <w:p>
-      <w:pPr>
-        <w:rPr>
-          <w:rFonts w:ascii="Times New Roman" w:hAnsi="Times New Roman"/>
-          <w:sz w:val="24"/>
-          <w:szCs w:val="24"/>
-          <w:lang w:val="en-US"/>
-        </w:rPr>
-      </w:pPr>
-      <w:r>
-        <w:rPr>
-          <w:rFonts w:ascii="Times New Roman" w:hAnsi="Times New Roman"/>
-          <w:sz w:val="24"/>
-          <w:lang w:val="en-US"/>
-        </w:rPr>
-        <w:t>Fig.15</w:t>
-      </w:r>
-      <w:r>
-        <w:rPr>
-          <w:rFonts w:ascii="Times New Roman" w:hAnsi="Times New Roman"/>
-          <w:sz w:val="24"/>
-          <w:lang w:val="en-US"/>
-        </w:rPr>
-        <w:t>: Energy structure with</w:t>
-      </w:r>
-      <w:r>
-        <w:rPr>
-          <w:rFonts w:ascii="Ubuntu" w:hAnsi="Ubuntu"/>
-          <w:sz w:val="24"/>
-          <w:lang w:val="en-US"/>
-        </w:rPr>
-        <w:t xml:space="preserve"> </w:t>
-      </w:r>
-      <w:r>
-        <w:rPr>
-          <w:rFonts w:ascii="Times New Roman" w:hAnsi="Times New Roman"/>
-          <w:sz w:val="24"/>
-          <w:szCs w:val="24"/>
-          <w:lang w:val="en-US"/>
-        </w:rPr>
-        <w:t>|3, +1&gt; and |3, -1&gt;, and |2, +1&gt; and |2, -1&gt; coupled by E</w:t>
-      </w:r>
-    </w:p>
-    <w:p>
-      <w:pPr>
-        <w:rPr>
-          <w:rFonts w:ascii="Times New Roman" w:hAnsi="Times New Roman"/>
-          <w:sz w:val="24"/>
-          <w:szCs w:val="24"/>
-          <w:lang w:val="en-US"/>
-        </w:rPr>
-      </w:pPr>
-      <w:r>
-        <w:rPr>
-          <w:rFonts w:ascii="Times New Roman" w:hAnsi="Times New Roman"/>
-          <w:sz w:val="24"/>
-          <w:szCs w:val="24"/>
-          <w:lang w:val="en-US"/>
-        </w:rPr>
-        <w:t>Fig.16</w:t>
-      </w:r>
-      <w:r>
-        <w:rPr>
-          <w:rFonts w:ascii="Times New Roman" w:hAnsi="Times New Roman"/>
-          <w:sz w:val="24"/>
-          <w:szCs w:val="24"/>
-          <w:lang w:val="en-US"/>
-        </w:rPr>
-        <w:t>: Experiment configuration |3, +1&gt;  + Polarization decline and polar rate</w:t>
-      </w:r>
-    </w:p>
-    <w:p>
-      <w:pPr>
-        <w:spacing w:after="0" w:line="240" w:lineRule="auto"/>
-        <w:rPr>
-          <w:rFonts w:ascii="Times New Roman" w:hAnsi="Times New Roman"/>
-          <w:sz w:val="24"/>
-          <w:szCs w:val="24"/>
-          <w:lang w:val="en-US"/>
-        </w:rPr>
-      </w:pPr>
-      <w:r>
-        <w:rPr>
-          <w:rFonts w:ascii="Times New Roman" w:hAnsi="Times New Roman"/>
-          <w:sz w:val="24"/>
-          <w:szCs w:val="24"/>
-          <w:lang w:val="en-US"/>
-        </w:rPr>
-        <w:t>Fig.17</w:t>
-      </w:r>
-      <w:r>
-        <w:rPr>
-          <w:rFonts w:ascii="Times New Roman" w:hAnsi="Times New Roman"/>
-          <w:sz w:val="24"/>
-          <w:szCs w:val="24"/>
-          <w:lang w:val="en-US"/>
-        </w:rPr>
-        <w:t>: Schema of the QD with spin and magnetic field orientation, and action of the magnetic field on the spin.</w:t>
-      </w:r>
-    </w:p>
-    <w:p>
-      <w:pPr>
-        <w:spacing w:after="0" w:line="240" w:lineRule="auto"/>
-        <w:rPr>
-          <w:rFonts w:ascii="Times New Roman" w:hAnsi="Times New Roman"/>
-          <w:sz w:val="24"/>
-          <w:szCs w:val="24"/>
-          <w:lang w:val="en-US"/>
-        </w:rPr>
-      </w:pPr>
-    </w:p>
-    <w:p>
-      <w:pPr>
-        <w:spacing w:after="0" w:line="240" w:lineRule="auto"/>
-        <w:rPr>
-          <w:rFonts w:ascii="Times New Roman" w:hAnsi="Times New Roman"/>
-          <w:sz w:val="24"/>
-          <w:szCs w:val="24"/>
-          <w:lang w:val="en-US"/>
-        </w:rPr>
-      </w:pPr>
-      <w:r>
-        <w:rPr>
-          <w:rFonts w:ascii="Times New Roman" w:hAnsi="Times New Roman"/>
-          <w:sz w:val="24"/>
-          <w:szCs w:val="24"/>
-          <w:lang w:val="en-US"/>
-        </w:rPr>
-        <w:t>Fig.18</w:t>
-      </w:r>
-      <w:r>
-        <w:rPr>
-          <w:rFonts w:ascii="Times New Roman" w:hAnsi="Times New Roman"/>
-          <w:sz w:val="24"/>
-          <w:szCs w:val="24"/>
-          <w:lang w:val="en-US"/>
-        </w:rPr>
-        <w:t>: Polarization rate evolution in B(x and z) and simulation</w:t>
-      </w:r>
-    </w:p>
-    <w:p>
-      <w:pPr>
-        <w:spacing w:after="0" w:line="240" w:lineRule="auto"/>
-        <w:rPr>
-          <w:lang w:val="en-US"/>
-        </w:rPr>
-      </w:pPr>
     </w:p>
     <w:sectPr>
       <w:pgSz w:w="11906" w:h="16838"/>

</xml_diff>